<commit_message>
add total distance of shortest path
</commit_message>
<xml_diff>
--- a/Доки/Отчёт.docx
+++ b/Доки/Отчёт.docx
@@ -4,29 +4,7 @@
   <w:body>
     <w:p>
       <w:pPr>
-        <w:pStyle w:val="a5"/>
-        <w:tabs>
-          <w:tab w:val="left" w:pos="216"/>
-        </w:tabs>
-        <w:overflowPunct w:val="0"/>
-        <w:autoSpaceDE w:val="0"/>
-        <w:autoSpaceDN w:val="0"/>
-        <w:adjustRightInd w:val="0"/>
-        <w:spacing w:after="0" w:line="240" w:lineRule="auto"/>
-        <w:ind w:left="0"/>
-        <w:jc w:val="center"/>
-        <w:textAlignment w:val="baseline"/>
-        <w:rPr>
-          <w:rFonts w:ascii="Times New Roman" w:hAnsi="Times New Roman"/>
-          <w:sz w:val="24"/>
-          <w:szCs w:val="24"/>
-        </w:rPr>
-      </w:pPr>
-    </w:p>
-    <w:p>
-      <w:pPr>
-        <w:ind w:firstLine="0"/>
-        <w:jc w:val="center"/>
+        <w:ind w:left="708" w:firstLine="708"/>
         <w:rPr>
           <w:b/>
           <w:caps/>
@@ -68,8 +46,7 @@
     </w:p>
     <w:p>
       <w:pPr>
-        <w:ind w:left="360" w:firstLine="0"/>
-        <w:jc w:val="center"/>
+        <w:ind w:firstLine="360"/>
         <w:rPr>
           <w:b/>
           <w:sz w:val="26"/>
@@ -117,7 +94,6 @@
     <w:p>
       <w:pPr>
         <w:pStyle w:val="a3"/>
-        <w:ind w:left="708"/>
         <w:rPr>
           <w:sz w:val="24"/>
           <w:szCs w:val="24"/>
@@ -211,7 +187,6 @@
     <w:p>
       <w:pPr>
         <w:pStyle w:val="a3"/>
-        <w:ind w:left="708"/>
         <w:rPr>
           <w:sz w:val="24"/>
           <w:szCs w:val="24"/>
@@ -265,7 +240,6 @@
     <w:p>
       <w:pPr>
         <w:pStyle w:val="a3"/>
-        <w:ind w:left="708"/>
         <w:rPr>
           <w:b w:val="0"/>
           <w:sz w:val="24"/>
@@ -953,21 +927,7 @@
           <w:sz w:val="21"/>
           <w:szCs w:val="21"/>
         </w:rPr>
-        <w:t>Для хранения весов графа используется квадратная матрица</w:t>
-      </w:r>
-      <w:r>
-        <w:rPr>
-          <w:sz w:val="21"/>
-          <w:szCs w:val="21"/>
-        </w:rPr>
-        <w:t xml:space="preserve">. </w:t>
-      </w:r>
-      <w:r>
-        <w:rPr>
-          <w:sz w:val="21"/>
-          <w:szCs w:val="21"/>
-        </w:rPr>
-        <w:t>Граф не содержит петель, поэтому на главной диагонали матрицы содержатся нулевые значения.</w:t>
+        <w:t>Для хранения весов графа используется квадратная матрица. Граф не содержит петель, поэтому на главной диагонали матрицы содержатся нулевые значения.</w:t>
       </w:r>
     </w:p>
     <w:p>
@@ -2052,63 +2012,7 @@
           <w:sz w:val="21"/>
           <w:szCs w:val="21"/>
         </w:rPr>
-        <w:t>ч</w:t>
-      </w:r>
-      <w:r>
-        <w:rPr>
-          <w:sz w:val="21"/>
-          <w:szCs w:val="21"/>
-        </w:rPr>
-        <w:t>тени</w:t>
-      </w:r>
-      <w:r>
-        <w:rPr>
-          <w:sz w:val="21"/>
-          <w:szCs w:val="21"/>
-        </w:rPr>
-        <w:t>ю</w:t>
-      </w:r>
-      <w:r>
-        <w:rPr>
-          <w:sz w:val="21"/>
-          <w:szCs w:val="21"/>
-        </w:rPr>
-        <w:t xml:space="preserve"> данных из файла и подгот</w:t>
-      </w:r>
-      <w:r>
-        <w:rPr>
-          <w:sz w:val="21"/>
-          <w:szCs w:val="21"/>
-        </w:rPr>
-        <w:t>авливаю</w:t>
-      </w:r>
-      <w:r>
-        <w:rPr>
-          <w:sz w:val="21"/>
-          <w:szCs w:val="21"/>
-        </w:rPr>
-        <w:t xml:space="preserve"> данны</w:t>
-      </w:r>
-      <w:r>
-        <w:rPr>
-          <w:sz w:val="21"/>
-          <w:szCs w:val="21"/>
-        </w:rPr>
-        <w:t>е</w:t>
-      </w:r>
-      <w:r>
-        <w:rPr>
-          <w:sz w:val="21"/>
-          <w:szCs w:val="21"/>
-        </w:rPr>
-        <w:t xml:space="preserve"> работе с алгоритмом</w:t>
-      </w:r>
-      <w:r>
-        <w:rPr>
-          <w:sz w:val="21"/>
-          <w:szCs w:val="21"/>
-        </w:rPr>
-        <w:t>.</w:t>
+        <w:t>чтению данных из файла и подготавливаю данные работе с алгоритмом.</w:t>
       </w:r>
     </w:p>
     <w:p>
@@ -2582,150 +2486,46 @@
           <w:shd w:val="clear" w:color="auto" w:fill="FFFFFF"/>
         </w:rPr>
       </w:pPr>
-    </w:p>
-    <w:p>
-      <w:pPr>
-        <w:widowControl w:val="0"/>
-        <w:tabs>
-          <w:tab w:val="left" w:pos="720"/>
-        </w:tabs>
-        <w:spacing w:line="240" w:lineRule="auto"/>
-        <w:ind w:firstLine="0"/>
-        <w:rPr>
-          <w:color w:val="323C47"/>
-          <w:sz w:val="21"/>
-          <w:szCs w:val="21"/>
-          <w:shd w:val="clear" w:color="auto" w:fill="FFFFFF"/>
-        </w:rPr>
-      </w:pPr>
-    </w:p>
-    <w:p>
-      <w:pPr>
-        <w:widowControl w:val="0"/>
-        <w:tabs>
-          <w:tab w:val="left" w:pos="720"/>
-        </w:tabs>
-        <w:spacing w:line="240" w:lineRule="auto"/>
-        <w:ind w:firstLine="0"/>
-        <w:rPr>
-          <w:color w:val="323C47"/>
-          <w:sz w:val="21"/>
-          <w:szCs w:val="21"/>
-          <w:shd w:val="clear" w:color="auto" w:fill="FFFFFF"/>
-        </w:rPr>
-      </w:pPr>
-    </w:p>
-    <w:p>
-      <w:pPr>
-        <w:widowControl w:val="0"/>
-        <w:tabs>
-          <w:tab w:val="left" w:pos="720"/>
-        </w:tabs>
-        <w:spacing w:line="240" w:lineRule="auto"/>
-        <w:ind w:firstLine="0"/>
-        <w:rPr>
-          <w:color w:val="323C47"/>
-          <w:sz w:val="21"/>
-          <w:szCs w:val="21"/>
-          <w:shd w:val="clear" w:color="auto" w:fill="FFFFFF"/>
-        </w:rPr>
-      </w:pPr>
-    </w:p>
-    <w:p>
-      <w:pPr>
-        <w:widowControl w:val="0"/>
-        <w:tabs>
-          <w:tab w:val="left" w:pos="720"/>
-        </w:tabs>
-        <w:spacing w:line="240" w:lineRule="auto"/>
-        <w:ind w:firstLine="0"/>
-        <w:rPr>
-          <w:color w:val="323C47"/>
-          <w:sz w:val="21"/>
-          <w:szCs w:val="21"/>
-          <w:shd w:val="clear" w:color="auto" w:fill="FFFFFF"/>
-        </w:rPr>
-      </w:pPr>
-    </w:p>
-    <w:p>
-      <w:pPr>
-        <w:widowControl w:val="0"/>
-        <w:tabs>
-          <w:tab w:val="left" w:pos="720"/>
-        </w:tabs>
-        <w:spacing w:line="240" w:lineRule="auto"/>
-        <w:ind w:firstLine="0"/>
-        <w:rPr>
-          <w:color w:val="323C47"/>
-          <w:sz w:val="21"/>
-          <w:szCs w:val="21"/>
-          <w:shd w:val="clear" w:color="auto" w:fill="FFFFFF"/>
-        </w:rPr>
-      </w:pPr>
-    </w:p>
-    <w:p>
-      <w:pPr>
-        <w:widowControl w:val="0"/>
-        <w:tabs>
-          <w:tab w:val="left" w:pos="720"/>
-        </w:tabs>
-        <w:spacing w:line="240" w:lineRule="auto"/>
-        <w:ind w:firstLine="0"/>
-        <w:rPr>
-          <w:color w:val="323C47"/>
-          <w:sz w:val="21"/>
-          <w:szCs w:val="21"/>
-          <w:shd w:val="clear" w:color="auto" w:fill="FFFFFF"/>
-        </w:rPr>
-      </w:pPr>
-    </w:p>
-    <w:p>
-      <w:pPr>
-        <w:widowControl w:val="0"/>
-        <w:tabs>
-          <w:tab w:val="left" w:pos="720"/>
-        </w:tabs>
-        <w:spacing w:line="240" w:lineRule="auto"/>
-        <w:ind w:firstLine="0"/>
-        <w:rPr>
-          <w:color w:val="323C47"/>
-          <w:sz w:val="21"/>
-          <w:szCs w:val="21"/>
-          <w:shd w:val="clear" w:color="auto" w:fill="FFFFFF"/>
-        </w:rPr>
-      </w:pPr>
-    </w:p>
-    <w:p>
-      <w:pPr>
-        <w:widowControl w:val="0"/>
-        <w:tabs>
-          <w:tab w:val="left" w:pos="720"/>
-        </w:tabs>
-        <w:spacing w:line="240" w:lineRule="auto"/>
-        <w:ind w:firstLine="0"/>
-        <w:rPr>
-          <w:color w:val="323C47"/>
-          <w:sz w:val="21"/>
-          <w:szCs w:val="21"/>
-          <w:shd w:val="clear" w:color="auto" w:fill="FFFFFF"/>
-        </w:rPr>
-      </w:pPr>
-    </w:p>
-    <w:p>
-      <w:pPr>
-        <w:widowControl w:val="0"/>
-        <w:tabs>
-          <w:tab w:val="left" w:pos="720"/>
-        </w:tabs>
-        <w:spacing w:line="240" w:lineRule="auto"/>
-        <w:ind w:firstLine="0"/>
-        <w:rPr>
-          <w:color w:val="323C47"/>
-          <w:sz w:val="21"/>
-          <w:szCs w:val="21"/>
-          <w:shd w:val="clear" w:color="auto" w:fill="FFFFFF"/>
-        </w:rPr>
-      </w:pPr>
+      <w:r>
+        <w:rPr>
+          <w:noProof/>
+        </w:rPr>
+        <w:drawing>
+          <wp:inline distT="0" distB="0" distL="0" distR="0" wp14:anchorId="2AD79869" wp14:editId="2F3E8037">
+            <wp:extent cx="6120130" cy="2386330"/>
+            <wp:effectExtent l="0" t="0" r="0" b="0"/>
+            <wp:docPr id="3" name="Рисунок 3"/>
+            <wp:cNvGraphicFramePr>
+              <a:graphicFrameLocks xmlns:a="http://schemas.openxmlformats.org/drawingml/2006/main" noChangeAspect="1"/>
+            </wp:cNvGraphicFramePr>
+            <a:graphic xmlns:a="http://schemas.openxmlformats.org/drawingml/2006/main">
+              <a:graphicData uri="http://schemas.openxmlformats.org/drawingml/2006/picture">
+                <pic:pic xmlns:pic="http://schemas.openxmlformats.org/drawingml/2006/picture">
+                  <pic:nvPicPr>
+                    <pic:cNvPr id="1" name=""/>
+                    <pic:cNvPicPr/>
+                  </pic:nvPicPr>
+                  <pic:blipFill>
+                    <a:blip r:embed="rId14"/>
+                    <a:stretch>
+                      <a:fillRect/>
+                    </a:stretch>
+                  </pic:blipFill>
+                  <pic:spPr>
+                    <a:xfrm>
+                      <a:off x="0" y="0"/>
+                      <a:ext cx="6120130" cy="2386330"/>
+                    </a:xfrm>
+                    <a:prstGeom prst="rect">
+                      <a:avLst/>
+                    </a:prstGeom>
+                  </pic:spPr>
+                </pic:pic>
+              </a:graphicData>
+            </a:graphic>
+          </wp:inline>
+        </w:drawing>
+      </w:r>
     </w:p>
     <w:p>
       <w:pPr>
@@ -2795,13 +2595,7 @@
         <w:rPr>
           <w:sz w:val="21"/>
         </w:rPr>
-        <w:t>б</w:t>
-      </w:r>
-      <w:r>
-        <w:rPr>
-          <w:sz w:val="21"/>
-        </w:rPr>
-        <w:t xml:space="preserve">ыли отточены </w:t>
+        <w:t xml:space="preserve">были отточены </w:t>
       </w:r>
       <w:r>
         <w:rPr>
@@ -3305,61 +3099,6 @@
     <w:p>
       <w:pPr>
         <w:pStyle w:val="a3"/>
-        <w:rPr>
-          <w:b w:val="0"/>
-          <w:sz w:val="24"/>
-          <w:szCs w:val="24"/>
-        </w:rPr>
-      </w:pPr>
-    </w:p>
-    <w:p>
-      <w:pPr>
-        <w:pStyle w:val="a3"/>
-        <w:jc w:val="center"/>
-        <w:rPr>
-          <w:b w:val="0"/>
-          <w:sz w:val="24"/>
-          <w:szCs w:val="24"/>
-        </w:rPr>
-      </w:pPr>
-    </w:p>
-    <w:p>
-      <w:pPr>
-        <w:pStyle w:val="a3"/>
-        <w:jc w:val="center"/>
-        <w:rPr>
-          <w:b w:val="0"/>
-          <w:sz w:val="24"/>
-          <w:szCs w:val="24"/>
-        </w:rPr>
-      </w:pPr>
-    </w:p>
-    <w:p>
-      <w:pPr>
-        <w:pStyle w:val="a3"/>
-        <w:jc w:val="center"/>
-        <w:rPr>
-          <w:b w:val="0"/>
-          <w:sz w:val="24"/>
-          <w:szCs w:val="24"/>
-        </w:rPr>
-      </w:pPr>
-    </w:p>
-    <w:p>
-      <w:pPr>
-        <w:pStyle w:val="a3"/>
-        <w:jc w:val="center"/>
-        <w:rPr>
-          <w:b w:val="0"/>
-          <w:sz w:val="24"/>
-          <w:szCs w:val="24"/>
-        </w:rPr>
-      </w:pPr>
-    </w:p>
-    <w:p>
-      <w:pPr>
-        <w:pStyle w:val="a3"/>
-        <w:jc w:val="center"/>
         <w:rPr>
           <w:b w:val="0"/>
           <w:sz w:val="24"/>
@@ -4513,7 +4252,7 @@
     <w:charset w:val="CC"/>
     <w:family w:val="roman"/>
     <w:pitch w:val="variable"/>
-    <w:sig w:usb0="E0002EFF" w:usb1="C000785B" w:usb2="00000009" w:usb3="00000000" w:csb0="000001FF" w:csb1="00000000"/>
+    <w:sig w:usb0="E0002AFF" w:usb1="C0007843" w:usb2="00000009" w:usb3="00000000" w:csb0="000001FF" w:csb1="00000000"/>
   </w:font>
   <w:font w:name="Courier New">
     <w:panose1 w:val="02070309020205020404"/>
@@ -4534,7 +4273,7 @@
     <w:charset w:val="CC"/>
     <w:family w:val="swiss"/>
     <w:pitch w:val="variable"/>
-    <w:sig w:usb0="E4002EFF" w:usb1="C000247B" w:usb2="00000009" w:usb3="00000000" w:csb0="000001FF" w:csb1="00000000"/>
+    <w:sig w:usb0="E0002AFF" w:usb1="4000ACFF" w:usb2="00000001" w:usb3="00000000" w:csb0="000001FF" w:csb1="00000000"/>
   </w:font>
   <w:font w:name="Tahoma">
     <w:panose1 w:val="020B0604030504040204"/>
@@ -4548,14 +4287,14 @@
     <w:charset w:val="CC"/>
     <w:family w:val="roman"/>
     <w:pitch w:val="variable"/>
-    <w:sig w:usb0="E00006FF" w:usb1="420024FF" w:usb2="02000000" w:usb3="00000000" w:csb0="0000019F" w:csb1="00000000"/>
+    <w:sig w:usb0="A00002EF" w:usb1="4000004B" w:usb2="00000000" w:usb3="00000000" w:csb0="0000019F" w:csb1="00000000"/>
   </w:font>
   <w:font w:name="Calibri Light">
     <w:panose1 w:val="020F0302020204030204"/>
     <w:charset w:val="CC"/>
     <w:family w:val="swiss"/>
     <w:pitch w:val="variable"/>
-    <w:sig w:usb0="E4002EFF" w:usb1="C000247B" w:usb2="00000009" w:usb3="00000000" w:csb0="000001FF" w:csb1="00000000"/>
+    <w:sig w:usb0="A0002AEF" w:usb1="4000207B" w:usb2="00000000" w:usb3="00000000" w:csb0="000001FF" w:csb1="00000000"/>
   </w:font>
 </w:fonts>
 </file>

</xml_diff>